<commit_message>
Sprint and Product Backlog 1
</commit_message>
<xml_diff>
--- a/Documents/SRS-Application-Management-Req1.0.docx
+++ b/Documents/SRS-Application-Management-Req1.0.docx
@@ -47,31 +47,7 @@
         <w:rPr>
           <w:rFonts w:ascii="Times New Roman" w:hAnsi="Times New Roman" w:cs="Times New Roman"/>
         </w:rPr>
-        <w:t xml:space="preserve">The </w:t>
-      </w:r>
-      <w:r>
-        <w:rPr>
-          <w:rFonts w:ascii="Times New Roman" w:hAnsi="Times New Roman" w:cs="Times New Roman"/>
-        </w:rPr>
-        <w:t>Secure</w:t>
-      </w:r>
-      <w:r>
-        <w:rPr>
-          <w:rFonts w:ascii="Times New Roman" w:hAnsi="Times New Roman" w:cs="Times New Roman"/>
-        </w:rPr>
-        <w:t xml:space="preserve"> Seat Booking system is a web-based application that allows employees to book seats in the office. The system provides a user-friendly interface for employees to check availability, book seats, and manage their reservations. The purpose of this document is to provide a detailed description of the </w:t>
-      </w:r>
-      <w:r>
-        <w:rPr>
-          <w:rFonts w:ascii="Times New Roman" w:hAnsi="Times New Roman" w:cs="Times New Roman"/>
-        </w:rPr>
-        <w:t>Secure</w:t>
-      </w:r>
-      <w:r>
-        <w:rPr>
-          <w:rFonts w:ascii="Times New Roman" w:hAnsi="Times New Roman" w:cs="Times New Roman"/>
-        </w:rPr>
-        <w:t xml:space="preserve"> Seat Booking system.</w:t>
+        <w:t>The Secure Seat Booking system is a web-based application that allows employees to book seats in the office. The system provides a user-friendly interface for employees to check availability, book seats, and manage their reservations. The purpose of this document is to provide a detailed description of the Secure Seat Booking system.</w:t>
       </w:r>
     </w:p>
     <w:p>
@@ -104,19 +80,7 @@
         <w:rPr>
           <w:rFonts w:ascii="Times New Roman" w:hAnsi="Times New Roman" w:cs="Times New Roman"/>
         </w:rPr>
-        <w:t xml:space="preserve">The </w:t>
-      </w:r>
-      <w:r>
-        <w:rPr>
-          <w:rFonts w:ascii="Times New Roman" w:hAnsi="Times New Roman" w:cs="Times New Roman"/>
-        </w:rPr>
-        <w:t>Secure</w:t>
-      </w:r>
-      <w:r>
-        <w:rPr>
-          <w:rFonts w:ascii="Times New Roman" w:hAnsi="Times New Roman" w:cs="Times New Roman"/>
-        </w:rPr>
-        <w:t xml:space="preserve"> Seat Booking system will be used by employees to book seats in the office. The system will include the following features:</w:t>
+        <w:t>The Secure Seat Booking system will be used by employees to book seats in the office. The system will include the following features:</w:t>
       </w:r>
     </w:p>
     <w:p>
@@ -162,16 +126,8 @@
         <w:rPr>
           <w:rFonts w:ascii="Times New Roman" w:hAnsi="Times New Roman" w:cs="Times New Roman"/>
         </w:rPr>
-        <w:t xml:space="preserve">Seat booking and </w:t>
-      </w:r>
-      <w:proofErr w:type="gramStart"/>
-      <w:r>
-        <w:rPr>
-          <w:rFonts w:ascii="Times New Roman" w:hAnsi="Times New Roman" w:cs="Times New Roman"/>
-        </w:rPr>
-        <w:t>cancellation</w:t>
-      </w:r>
-      <w:proofErr w:type="gramEnd"/>
+        <w:t>Seat booking and cancellation</w:t>
+      </w:r>
     </w:p>
     <w:p>
       <w:pPr>
@@ -196,16 +152,8 @@
         <w:rPr>
           <w:rFonts w:ascii="Times New Roman" w:hAnsi="Times New Roman" w:cs="Times New Roman"/>
         </w:rPr>
-        <w:t xml:space="preserve">Email notification for seat booking and </w:t>
-      </w:r>
-      <w:proofErr w:type="gramStart"/>
-      <w:r>
-        <w:rPr>
-          <w:rFonts w:ascii="Times New Roman" w:hAnsi="Times New Roman" w:cs="Times New Roman"/>
-        </w:rPr>
-        <w:t>cancellation</w:t>
-      </w:r>
-      <w:proofErr w:type="gramEnd"/>
+        <w:t>Email notification for seat booking and cancellation</w:t>
+      </w:r>
     </w:p>
     <w:p>
       <w:pPr>
@@ -276,19 +224,7 @@
         <w:rPr>
           <w:rFonts w:ascii="Times New Roman" w:hAnsi="Times New Roman" w:cs="Times New Roman"/>
         </w:rPr>
-        <w:t xml:space="preserve">The </w:t>
-      </w:r>
-      <w:r>
-        <w:rPr>
-          <w:rFonts w:ascii="Times New Roman" w:hAnsi="Times New Roman" w:cs="Times New Roman"/>
-        </w:rPr>
-        <w:t>Secure</w:t>
-      </w:r>
-      <w:r>
-        <w:rPr>
-          <w:rFonts w:ascii="Times New Roman" w:hAnsi="Times New Roman" w:cs="Times New Roman"/>
-        </w:rPr>
-        <w:t xml:space="preserve"> Seat Booking system will include the following functional requirements:</w:t>
+        <w:t>The Secure Seat Booking system will include the following functional requirements:</w:t>
       </w:r>
     </w:p>
     <w:p>
@@ -314,19 +250,7 @@
         <w:rPr>
           <w:rFonts w:ascii="Times New Roman" w:hAnsi="Times New Roman" w:cs="Times New Roman"/>
         </w:rPr>
-        <w:t>Seat availability check: The system will display the availability of seats in the office. Users will be able to check availability based on date, time,</w:t>
-      </w:r>
-      <w:r>
-        <w:rPr>
-          <w:rFonts w:ascii="Times New Roman" w:hAnsi="Times New Roman" w:cs="Times New Roman"/>
-        </w:rPr>
-        <w:t xml:space="preserve"> shifts</w:t>
-      </w:r>
-      <w:r>
-        <w:rPr>
-          <w:rFonts w:ascii="Times New Roman" w:hAnsi="Times New Roman" w:cs="Times New Roman"/>
-        </w:rPr>
-        <w:t xml:space="preserve"> and location.</w:t>
+        <w:t>Seat availability check: The system will display the availability of seats in the office. Users will be able to check availability based on date, time, shifts and location.</w:t>
       </w:r>
     </w:p>
     <w:p>
@@ -391,16 +315,8 @@
         <w:rPr>
           <w:rFonts w:ascii="Times New Roman" w:hAnsi="Times New Roman" w:cs="Times New Roman"/>
         </w:rPr>
-        <w:t xml:space="preserve">User Dashboard: Users will be shown the pending, rejected and approved seat </w:t>
-      </w:r>
-      <w:proofErr w:type="gramStart"/>
-      <w:r>
-        <w:rPr>
-          <w:rFonts w:ascii="Times New Roman" w:hAnsi="Times New Roman" w:cs="Times New Roman"/>
-        </w:rPr>
-        <w:t>bookings</w:t>
-      </w:r>
-      <w:proofErr w:type="gramEnd"/>
+        <w:t>User Dashboard: Users will be shown the pending, rejected and approved seat bookings</w:t>
+      </w:r>
     </w:p>
     <w:p>
       <w:pPr>
@@ -432,19 +348,7 @@
         <w:rPr>
           <w:rFonts w:ascii="Times New Roman" w:hAnsi="Times New Roman" w:cs="Times New Roman"/>
         </w:rPr>
-        <w:t xml:space="preserve">The </w:t>
-      </w:r>
-      <w:r>
-        <w:rPr>
-          <w:rFonts w:ascii="Times New Roman" w:hAnsi="Times New Roman" w:cs="Times New Roman"/>
-        </w:rPr>
-        <w:t>Secure</w:t>
-      </w:r>
-      <w:r>
-        <w:rPr>
-          <w:rFonts w:ascii="Times New Roman" w:hAnsi="Times New Roman" w:cs="Times New Roman"/>
-        </w:rPr>
-        <w:t xml:space="preserve"> Seat Booking system will include the following non-functional requirements:</w:t>
+        <w:t>The Secure Seat Booking system will include the following non-functional requirements:</w:t>
       </w:r>
     </w:p>
     <w:p>
@@ -549,41 +453,21 @@
         <w:rPr>
           <w:rFonts w:ascii="Times New Roman" w:hAnsi="Times New Roman" w:cs="Times New Roman"/>
         </w:rPr>
-        <w:t xml:space="preserve">The following use cases describe how the </w:t>
-      </w:r>
-      <w:r>
-        <w:rPr>
-          <w:rFonts w:ascii="Times New Roman" w:hAnsi="Times New Roman" w:cs="Times New Roman"/>
-        </w:rPr>
-        <w:t>Secure</w:t>
-      </w:r>
-      <w:r>
-        <w:rPr>
-          <w:rFonts w:ascii="Times New Roman" w:hAnsi="Times New Roman" w:cs="Times New Roman"/>
-        </w:rPr>
-        <w:t xml:space="preserve"> Seat Booking system will be used by end-users:</w:t>
-      </w:r>
-    </w:p>
-    <w:p>
-      <w:pPr>
-        <w:rPr>
-          <w:rFonts w:ascii="Times New Roman" w:hAnsi="Times New Roman" w:cs="Times New Roman"/>
-        </w:rPr>
-      </w:pPr>
-      <w:r>
-        <w:rPr>
-          <w:rFonts w:ascii="Times New Roman" w:hAnsi="Times New Roman" w:cs="Times New Roman"/>
-        </w:rPr>
-        <w:t xml:space="preserve">User logs in to the </w:t>
-      </w:r>
-      <w:proofErr w:type="gramStart"/>
-      <w:r>
-        <w:rPr>
-          <w:rFonts w:ascii="Times New Roman" w:hAnsi="Times New Roman" w:cs="Times New Roman"/>
-        </w:rPr>
-        <w:t>system</w:t>
-      </w:r>
-      <w:proofErr w:type="gramEnd"/>
+        <w:t>The following use cases describe how the Secure Seat Booking system will be used by end-users:</w:t>
+      </w:r>
+    </w:p>
+    <w:p>
+      <w:pPr>
+        <w:rPr>
+          <w:rFonts w:ascii="Times New Roman" w:hAnsi="Times New Roman" w:cs="Times New Roman"/>
+        </w:rPr>
+      </w:pPr>
+      <w:r>
+        <w:rPr>
+          <w:rFonts w:ascii="Times New Roman" w:hAnsi="Times New Roman" w:cs="Times New Roman"/>
+        </w:rPr>
+        <w:t>User logs in to the system</w:t>
+      </w:r>
     </w:p>
     <w:p>
       <w:pPr>
@@ -617,301 +501,250 @@
           <w:rFonts w:ascii="Times New Roman" w:hAnsi="Times New Roman" w:cs="Times New Roman"/>
         </w:rPr>
       </w:pPr>
-      <w:proofErr w:type="gramStart"/>
-      <w:r>
-        <w:rPr>
-          <w:rFonts w:ascii="Times New Roman" w:hAnsi="Times New Roman" w:cs="Times New Roman"/>
-        </w:rPr>
-        <w:t>User</w:t>
-      </w:r>
-      <w:proofErr w:type="gramEnd"/>
+      <w:r>
+        <w:rPr>
+          <w:rFonts w:ascii="Times New Roman" w:hAnsi="Times New Roman" w:cs="Times New Roman"/>
+        </w:rPr>
+        <w:t>User opt for food</w:t>
+      </w:r>
+    </w:p>
+    <w:p>
+      <w:pPr>
+        <w:rPr>
+          <w:rFonts w:ascii="Times New Roman" w:hAnsi="Times New Roman" w:cs="Times New Roman"/>
+        </w:rPr>
+      </w:pPr>
+      <w:r>
+        <w:rPr>
+          <w:rFonts w:ascii="Times New Roman" w:hAnsi="Times New Roman" w:cs="Times New Roman"/>
+        </w:rPr>
+        <w:t>User cancels a seat booking</w:t>
+      </w:r>
+    </w:p>
+    <w:p>
+      <w:pPr>
+        <w:rPr>
+          <w:rFonts w:ascii="Times New Roman" w:hAnsi="Times New Roman" w:cs="Times New Roman"/>
+        </w:rPr>
+      </w:pPr>
+      <w:r>
+        <w:rPr>
+          <w:rFonts w:ascii="Times New Roman" w:hAnsi="Times New Roman" w:cs="Times New Roman"/>
+        </w:rPr>
+        <w:t>User views seat reservation history</w:t>
+      </w:r>
+    </w:p>
+    <w:p>
+      <w:pPr>
+        <w:rPr>
+          <w:rFonts w:ascii="Times New Roman" w:hAnsi="Times New Roman" w:cs="Times New Roman"/>
+        </w:rPr>
+      </w:pPr>
+      <w:r>
+        <w:rPr>
+          <w:rFonts w:ascii="Times New Roman" w:hAnsi="Times New Roman" w:cs="Times New Roman"/>
+        </w:rPr>
+        <w:t>Admin logs in to the system</w:t>
+      </w:r>
+    </w:p>
+    <w:p>
+      <w:pPr>
+        <w:rPr>
+          <w:rFonts w:ascii="Times New Roman" w:hAnsi="Times New Roman" w:cs="Times New Roman"/>
+        </w:rPr>
+      </w:pPr>
+      <w:r>
+        <w:rPr>
+          <w:rFonts w:ascii="Times New Roman" w:hAnsi="Times New Roman" w:cs="Times New Roman"/>
+        </w:rPr>
+        <w:t>Admin adds a new seat</w:t>
+      </w:r>
+    </w:p>
+    <w:p>
+      <w:pPr>
+        <w:rPr>
+          <w:rFonts w:ascii="Times New Roman" w:hAnsi="Times New Roman" w:cs="Times New Roman"/>
+        </w:rPr>
+      </w:pPr>
+      <w:r>
+        <w:rPr>
+          <w:rFonts w:ascii="Times New Roman" w:hAnsi="Times New Roman" w:cs="Times New Roman"/>
+        </w:rPr>
+        <w:t>Admin updates seat availability</w:t>
+      </w:r>
+    </w:p>
+    <w:p>
+      <w:pPr>
+        <w:rPr>
+          <w:rFonts w:ascii="Times New Roman" w:hAnsi="Times New Roman" w:cs="Times New Roman"/>
+        </w:rPr>
+      </w:pPr>
+      <w:r>
+        <w:rPr>
+          <w:rFonts w:ascii="Times New Roman" w:hAnsi="Times New Roman" w:cs="Times New Roman"/>
+        </w:rPr>
+        <w:t>Admin deletes a seat</w:t>
+      </w:r>
+    </w:p>
+    <w:p>
+      <w:pPr>
+        <w:rPr>
+          <w:rFonts w:ascii="Times New Roman" w:hAnsi="Times New Roman" w:cs="Times New Roman"/>
+        </w:rPr>
+      </w:pPr>
+    </w:p>
+    <w:p>
+      <w:pPr>
+        <w:rPr>
+          <w:rFonts w:ascii="Times New Roman" w:hAnsi="Times New Roman" w:cs="Times New Roman"/>
+        </w:rPr>
+      </w:pPr>
+      <w:r>
+        <w:rPr>
+          <w:rFonts w:ascii="Times New Roman" w:hAnsi="Times New Roman" w:cs="Times New Roman"/>
+        </w:rPr>
+        <w:t>Constraints</w:t>
+      </w:r>
+    </w:p>
+    <w:p>
+      <w:pPr>
+        <w:rPr>
+          <w:rFonts w:ascii="Times New Roman" w:hAnsi="Times New Roman" w:cs="Times New Roman"/>
+        </w:rPr>
+      </w:pPr>
+      <w:r>
+        <w:rPr>
+          <w:rFonts w:ascii="Times New Roman" w:hAnsi="Times New Roman" w:cs="Times New Roman"/>
+        </w:rPr>
+        <w:t>The following system constraints apply to the Secure Seat Booking system:</w:t>
+      </w:r>
+    </w:p>
+    <w:p>
+      <w:pPr>
+        <w:rPr>
+          <w:rFonts w:ascii="Times New Roman" w:hAnsi="Times New Roman" w:cs="Times New Roman"/>
+        </w:rPr>
+      </w:pPr>
+      <w:r>
+        <w:rPr>
+          <w:rFonts w:ascii="Times New Roman" w:hAnsi="Times New Roman" w:cs="Times New Roman"/>
+        </w:rPr>
+        <w:t>The system must be developed using modern web technologies, such as HTML</w:t>
+      </w:r>
+      <w:r>
+        <w:rPr>
+          <w:rFonts w:ascii="Times New Roman" w:hAnsi="Times New Roman" w:cs="Times New Roman"/>
+        </w:rPr>
+        <w:t>5</w:t>
+      </w:r>
+      <w:r>
+        <w:rPr>
+          <w:rFonts w:ascii="Times New Roman" w:hAnsi="Times New Roman" w:cs="Times New Roman"/>
+        </w:rPr>
+        <w:t>, CSS</w:t>
+      </w:r>
+      <w:r>
+        <w:rPr>
+          <w:rFonts w:ascii="Times New Roman" w:hAnsi="Times New Roman" w:cs="Times New Roman"/>
+        </w:rPr>
+        <w:t>3</w:t>
+      </w:r>
+      <w:r>
+        <w:rPr>
+          <w:rFonts w:ascii="Times New Roman" w:hAnsi="Times New Roman" w:cs="Times New Roman"/>
+        </w:rPr>
+        <w:t>, and JavaScript.</w:t>
+      </w:r>
+    </w:p>
+    <w:p>
+      <w:pPr>
+        <w:rPr>
+          <w:rFonts w:ascii="Times New Roman" w:hAnsi="Times New Roman" w:cs="Times New Roman"/>
+        </w:rPr>
+      </w:pPr>
+      <w:r>
+        <w:rPr>
+          <w:rFonts w:ascii="Times New Roman" w:hAnsi="Times New Roman" w:cs="Times New Roman"/>
+        </w:rPr>
+        <w:t>The system will be developed with Visual Studio 2022 also Microsoft SQL Server for data Storage.</w:t>
+      </w:r>
+    </w:p>
+    <w:p>
+      <w:pPr>
+        <w:rPr>
+          <w:rFonts w:ascii="Times New Roman" w:hAnsi="Times New Roman" w:cs="Times New Roman"/>
+        </w:rPr>
+      </w:pPr>
+      <w:r>
+        <w:rPr>
+          <w:rFonts w:ascii="Times New Roman" w:hAnsi="Times New Roman" w:cs="Times New Roman"/>
+        </w:rPr>
+        <w:t>The system must be hosted on a secure and reliable web server</w:t>
+      </w:r>
+      <w:r>
+        <w:rPr>
+          <w:rFonts w:ascii="Times New Roman" w:hAnsi="Times New Roman" w:cs="Times New Roman"/>
+        </w:rPr>
+        <w:t xml:space="preserve"> Microsoft Azure.</w:t>
+      </w:r>
+    </w:p>
+    <w:p>
+      <w:pPr>
+        <w:rPr>
+          <w:rFonts w:ascii="Times New Roman" w:hAnsi="Times New Roman" w:cs="Times New Roman"/>
+        </w:rPr>
+      </w:pPr>
+      <w:r>
+        <w:rPr>
+          <w:rFonts w:ascii="Times New Roman" w:hAnsi="Times New Roman" w:cs="Times New Roman"/>
+        </w:rPr>
+        <w:lastRenderedPageBreak/>
+        <w:t>The system must comply with data privacy regulations, such as GDPR and CCPA.</w:t>
+      </w:r>
+    </w:p>
+    <w:p>
+      <w:pPr>
+        <w:rPr>
+          <w:rFonts w:ascii="Times New Roman" w:hAnsi="Times New Roman" w:cs="Times New Roman"/>
+        </w:rPr>
+      </w:pPr>
+    </w:p>
+    <w:p>
+      <w:pPr>
+        <w:rPr>
+          <w:rFonts w:ascii="Times New Roman" w:hAnsi="Times New Roman" w:cs="Times New Roman"/>
+        </w:rPr>
+      </w:pPr>
+      <w:r>
+        <w:rPr>
+          <w:rFonts w:ascii="Times New Roman" w:hAnsi="Times New Roman" w:cs="Times New Roman"/>
+        </w:rPr>
+        <w:t>Conclusion</w:t>
+      </w:r>
+    </w:p>
+    <w:p>
+      <w:pPr>
+        <w:rPr>
+          <w:rFonts w:ascii="Times New Roman" w:hAnsi="Times New Roman" w:cs="Times New Roman"/>
+        </w:rPr>
+      </w:pPr>
+      <w:r>
+        <w:rPr>
+          <w:rFonts w:ascii="Times New Roman" w:hAnsi="Times New Roman" w:cs="Times New Roman"/>
+        </w:rPr>
+        <w:t>The Secure Seat Booking system will provide a convenient and user-friendly way for employees to book seats in the office. The system will include a range of features to ensure that users can easily check availability, book seats,</w:t>
+      </w:r>
       <w:r>
         <w:rPr>
           <w:rFonts w:ascii="Times New Roman" w:hAnsi="Times New Roman" w:cs="Times New Roman"/>
         </w:rPr>
         <w:t xml:space="preserve"> opt for food</w:t>
       </w:r>
-    </w:p>
-    <w:p>
-      <w:pPr>
-        <w:rPr>
-          <w:rFonts w:ascii="Times New Roman" w:hAnsi="Times New Roman" w:cs="Times New Roman"/>
-        </w:rPr>
-      </w:pPr>
-      <w:r>
-        <w:rPr>
-          <w:rFonts w:ascii="Times New Roman" w:hAnsi="Times New Roman" w:cs="Times New Roman"/>
-        </w:rPr>
-        <w:t xml:space="preserve">User cancels a seat </w:t>
-      </w:r>
-      <w:proofErr w:type="gramStart"/>
-      <w:r>
-        <w:rPr>
-          <w:rFonts w:ascii="Times New Roman" w:hAnsi="Times New Roman" w:cs="Times New Roman"/>
-        </w:rPr>
-        <w:t>booking</w:t>
-      </w:r>
-      <w:proofErr w:type="gramEnd"/>
-    </w:p>
-    <w:p>
-      <w:pPr>
-        <w:rPr>
-          <w:rFonts w:ascii="Times New Roman" w:hAnsi="Times New Roman" w:cs="Times New Roman"/>
-        </w:rPr>
-      </w:pPr>
-      <w:r>
-        <w:rPr>
-          <w:rFonts w:ascii="Times New Roman" w:hAnsi="Times New Roman" w:cs="Times New Roman"/>
-        </w:rPr>
-        <w:t>User views seat reservation history</w:t>
-      </w:r>
-    </w:p>
-    <w:p>
-      <w:pPr>
-        <w:rPr>
-          <w:rFonts w:ascii="Times New Roman" w:hAnsi="Times New Roman" w:cs="Times New Roman"/>
-        </w:rPr>
-      </w:pPr>
-      <w:r>
-        <w:rPr>
-          <w:rFonts w:ascii="Times New Roman" w:hAnsi="Times New Roman" w:cs="Times New Roman"/>
-        </w:rPr>
-        <w:t xml:space="preserve">Admin logs in to the </w:t>
-      </w:r>
-      <w:proofErr w:type="gramStart"/>
-      <w:r>
-        <w:rPr>
-          <w:rFonts w:ascii="Times New Roman" w:hAnsi="Times New Roman" w:cs="Times New Roman"/>
-        </w:rPr>
-        <w:t>system</w:t>
-      </w:r>
-      <w:proofErr w:type="gramEnd"/>
-    </w:p>
-    <w:p>
-      <w:pPr>
-        <w:rPr>
-          <w:rFonts w:ascii="Times New Roman" w:hAnsi="Times New Roman" w:cs="Times New Roman"/>
-        </w:rPr>
-      </w:pPr>
-      <w:r>
-        <w:rPr>
-          <w:rFonts w:ascii="Times New Roman" w:hAnsi="Times New Roman" w:cs="Times New Roman"/>
-        </w:rPr>
-        <w:t xml:space="preserve">Admin adds a new </w:t>
-      </w:r>
-      <w:proofErr w:type="gramStart"/>
-      <w:r>
-        <w:rPr>
-          <w:rFonts w:ascii="Times New Roman" w:hAnsi="Times New Roman" w:cs="Times New Roman"/>
-        </w:rPr>
-        <w:t>seat</w:t>
-      </w:r>
-      <w:proofErr w:type="gramEnd"/>
-    </w:p>
-    <w:p>
-      <w:pPr>
-        <w:rPr>
-          <w:rFonts w:ascii="Times New Roman" w:hAnsi="Times New Roman" w:cs="Times New Roman"/>
-        </w:rPr>
-      </w:pPr>
-      <w:r>
-        <w:rPr>
-          <w:rFonts w:ascii="Times New Roman" w:hAnsi="Times New Roman" w:cs="Times New Roman"/>
-        </w:rPr>
-        <w:t>Admin updates seat availability</w:t>
-      </w:r>
-    </w:p>
-    <w:p>
-      <w:pPr>
-        <w:rPr>
-          <w:rFonts w:ascii="Times New Roman" w:hAnsi="Times New Roman" w:cs="Times New Roman"/>
-        </w:rPr>
-      </w:pPr>
-      <w:r>
-        <w:rPr>
-          <w:rFonts w:ascii="Times New Roman" w:hAnsi="Times New Roman" w:cs="Times New Roman"/>
-        </w:rPr>
-        <w:t xml:space="preserve">Admin deletes a </w:t>
-      </w:r>
-      <w:proofErr w:type="gramStart"/>
-      <w:r>
-        <w:rPr>
-          <w:rFonts w:ascii="Times New Roman" w:hAnsi="Times New Roman" w:cs="Times New Roman"/>
-        </w:rPr>
-        <w:t>seat</w:t>
-      </w:r>
-      <w:proofErr w:type="gramEnd"/>
-    </w:p>
-    <w:p>
-      <w:pPr>
-        <w:rPr>
-          <w:rFonts w:ascii="Times New Roman" w:hAnsi="Times New Roman" w:cs="Times New Roman"/>
-        </w:rPr>
-      </w:pPr>
-    </w:p>
-    <w:p>
-      <w:pPr>
-        <w:rPr>
-          <w:rFonts w:ascii="Times New Roman" w:hAnsi="Times New Roman" w:cs="Times New Roman"/>
-        </w:rPr>
-      </w:pPr>
-      <w:r>
-        <w:rPr>
-          <w:rFonts w:ascii="Times New Roman" w:hAnsi="Times New Roman" w:cs="Times New Roman"/>
-        </w:rPr>
-        <w:t>Constraints</w:t>
-      </w:r>
-    </w:p>
-    <w:p>
-      <w:pPr>
-        <w:rPr>
-          <w:rFonts w:ascii="Times New Roman" w:hAnsi="Times New Roman" w:cs="Times New Roman"/>
-        </w:rPr>
-      </w:pPr>
-      <w:r>
-        <w:rPr>
-          <w:rFonts w:ascii="Times New Roman" w:hAnsi="Times New Roman" w:cs="Times New Roman"/>
-        </w:rPr>
-        <w:t xml:space="preserve">The following system constraints apply to the </w:t>
-      </w:r>
-      <w:r>
-        <w:rPr>
-          <w:rFonts w:ascii="Times New Roman" w:hAnsi="Times New Roman" w:cs="Times New Roman"/>
-        </w:rPr>
-        <w:t>Secure</w:t>
-      </w:r>
-      <w:r>
-        <w:rPr>
-          <w:rFonts w:ascii="Times New Roman" w:hAnsi="Times New Roman" w:cs="Times New Roman"/>
-        </w:rPr>
-        <w:t xml:space="preserve"> Seat Booking system:</w:t>
-      </w:r>
-    </w:p>
-    <w:p>
-      <w:pPr>
-        <w:rPr>
-          <w:rFonts w:ascii="Times New Roman" w:hAnsi="Times New Roman" w:cs="Times New Roman"/>
-        </w:rPr>
-      </w:pPr>
-      <w:r>
-        <w:rPr>
-          <w:rFonts w:ascii="Times New Roman" w:hAnsi="Times New Roman" w:cs="Times New Roman"/>
-        </w:rPr>
-        <w:t>The system must be developed using modern web technologies, such as HTML, CSS, and JavaScript.</w:t>
-      </w:r>
-    </w:p>
-    <w:p>
-      <w:pPr>
-        <w:rPr>
-          <w:rFonts w:ascii="Times New Roman" w:hAnsi="Times New Roman" w:cs="Times New Roman"/>
-        </w:rPr>
-      </w:pPr>
-      <w:r>
-        <w:rPr>
-          <w:rFonts w:ascii="Times New Roman" w:hAnsi="Times New Roman" w:cs="Times New Roman"/>
-        </w:rPr>
-        <w:t>The system will be developed with Visual Studio 2022 also Microsoft SQL Server for data Storage.</w:t>
-      </w:r>
-    </w:p>
-    <w:p>
-      <w:pPr>
-        <w:rPr>
-          <w:rFonts w:ascii="Times New Roman" w:hAnsi="Times New Roman" w:cs="Times New Roman"/>
-        </w:rPr>
-      </w:pPr>
-      <w:r>
-        <w:rPr>
-          <w:rFonts w:ascii="Times New Roman" w:hAnsi="Times New Roman" w:cs="Times New Roman"/>
-        </w:rPr>
-        <w:t>The system must be hosted on a secure and reliable web server</w:t>
-      </w:r>
-      <w:r>
-        <w:rPr>
-          <w:rFonts w:ascii="Times New Roman" w:hAnsi="Times New Roman" w:cs="Times New Roman"/>
-        </w:rPr>
-        <w:t xml:space="preserve"> Microsoft Azure.</w:t>
-      </w:r>
-    </w:p>
-    <w:p>
-      <w:pPr>
-        <w:rPr>
-          <w:rFonts w:ascii="Times New Roman" w:hAnsi="Times New Roman" w:cs="Times New Roman"/>
-        </w:rPr>
-      </w:pPr>
-      <w:r>
-        <w:rPr>
-          <w:rFonts w:ascii="Times New Roman" w:hAnsi="Times New Roman" w:cs="Times New Roman"/>
-        </w:rPr>
-        <w:t>The system must comply with data privacy regulations, such as GDPR and CCPA.</w:t>
-      </w:r>
-    </w:p>
-    <w:p>
-      <w:pPr>
-        <w:rPr>
-          <w:rFonts w:ascii="Times New Roman" w:hAnsi="Times New Roman" w:cs="Times New Roman"/>
-        </w:rPr>
-      </w:pPr>
-    </w:p>
-    <w:p>
-      <w:pPr>
-        <w:rPr>
-          <w:rFonts w:ascii="Times New Roman" w:hAnsi="Times New Roman" w:cs="Times New Roman"/>
-        </w:rPr>
-      </w:pPr>
-      <w:r>
-        <w:rPr>
-          <w:rFonts w:ascii="Times New Roman" w:hAnsi="Times New Roman" w:cs="Times New Roman"/>
-        </w:rPr>
-        <w:t>Conclusion</w:t>
-      </w:r>
-    </w:p>
-    <w:p>
-      <w:pPr>
-        <w:rPr>
-          <w:rFonts w:ascii="Times New Roman" w:hAnsi="Times New Roman" w:cs="Times New Roman"/>
-        </w:rPr>
-      </w:pPr>
-      <w:r>
-        <w:rPr>
-          <w:rFonts w:ascii="Times New Roman" w:hAnsi="Times New Roman" w:cs="Times New Roman"/>
-        </w:rPr>
-        <w:t xml:space="preserve">The </w:t>
-      </w:r>
-      <w:r>
-        <w:rPr>
-          <w:rFonts w:ascii="Times New Roman" w:hAnsi="Times New Roman" w:cs="Times New Roman"/>
-        </w:rPr>
-        <w:t>Secure</w:t>
-      </w:r>
-      <w:r>
-        <w:rPr>
-          <w:rFonts w:ascii="Times New Roman" w:hAnsi="Times New Roman" w:cs="Times New Roman"/>
-        </w:rPr>
-        <w:t xml:space="preserve"> Seat Booking system will provide a convenient and user-friendly way for employees to book seats in the office. The system will include a range of features to ensure that users can easily check availability, book seats,</w:t>
-      </w:r>
-      <w:r>
-        <w:rPr>
-          <w:rFonts w:ascii="Times New Roman" w:hAnsi="Times New Roman" w:cs="Times New Roman"/>
-        </w:rPr>
-        <w:t xml:space="preserve"> opt for food</w:t>
-      </w:r>
-      <w:r>
-        <w:rPr>
-          <w:rFonts w:ascii="Times New Roman" w:hAnsi="Times New Roman" w:cs="Times New Roman"/>
-        </w:rPr>
-        <w:t xml:space="preserve"> and manage their reservations. By following the requirements outlined in this SRS document, we can ensure that the </w:t>
-      </w:r>
-      <w:r>
-        <w:rPr>
-          <w:rFonts w:ascii="Times New Roman" w:hAnsi="Times New Roman" w:cs="Times New Roman"/>
-        </w:rPr>
-        <w:t>Secure</w:t>
-      </w:r>
-      <w:r>
-        <w:rPr>
-          <w:rFonts w:ascii="Times New Roman" w:hAnsi="Times New Roman" w:cs="Times New Roman"/>
-        </w:rPr>
-        <w:t xml:space="preserve"> Seat Booking system is developed to meet the needs of users and stakeholders.</w:t>
+      <w:r>
+        <w:rPr>
+          <w:rFonts w:ascii="Times New Roman" w:hAnsi="Times New Roman" w:cs="Times New Roman"/>
+        </w:rPr>
+        <w:t xml:space="preserve"> and manage their reservations. By following the requirements outlined in this SRS document, we can ensure that the Secure Seat Booking system is developed to meet the needs of users and stakeholders.</w:t>
       </w:r>
     </w:p>
     <w:sectPr>

</xml_diff>